<commit_message>
04 Technial Safety Concept
</commit_message>
<xml_diff>
--- a/Office_Files/03_FunctionalSafetyConcept_LaneAssistance.docx
+++ b/Office_Files/03_FunctionalSafetyConcept_LaneAssistance.docx
@@ -34,12 +34,12 @@
             <wp:extent cx="1141200" cy="1584000"/>
             <wp:effectExtent b="0" l="0" r="0" t="0"/>
             <wp:wrapSquare wrapText="bothSides" distB="0" distT="0" distL="114300" distR="114300"/>
-            <wp:docPr descr="C:\work\SVN\aswgoesspice\trunk\WG_A0_Process_management\documentation\templates\EB+Elektrobit_RGB_cropped.jpg" id="3" name="image8.jpg"/>
+            <wp:docPr descr="C:\work\SVN\aswgoesspice\trunk\WG_A0_Process_management\documentation\templates\EB+Elektrobit_RGB_cropped.jpg" id="3" name="image7.jpg"/>
             <a:graphic>
               <a:graphicData uri="http://schemas.openxmlformats.org/drawingml/2006/picture">
                 <pic:pic>
                   <pic:nvPicPr>
-                    <pic:cNvPr descr="C:\work\SVN\aswgoesspice\trunk\WG_A0_Process_management\documentation\templates\EB+Elektrobit_RGB_cropped.jpg" id="0" name="image8.jpg"/>
+                    <pic:cNvPr descr="C:\work\SVN\aswgoesspice\trunk\WG_A0_Process_management\documentation\templates\EB+Elektrobit_RGB_cropped.jpg" id="0" name="image7.jpg"/>
                     <pic:cNvPicPr preferRelativeResize="0"/>
                   </pic:nvPicPr>
                   <pic:blipFill>
@@ -76,12 +76,12 @@
             <wp:extent cx="1800225" cy="1895475"/>
             <wp:effectExtent b="0" l="0" r="0" t="0"/>
             <wp:wrapSquare wrapText="bothSides" distB="0" distT="0" distL="0" distR="0"/>
-            <wp:docPr id="4" name="image9.png"/>
+            <wp:docPr id="4" name="image8.png"/>
             <a:graphic>
               <a:graphicData uri="http://schemas.openxmlformats.org/drawingml/2006/picture">
                 <pic:pic>
                   <pic:nvPicPr>
-                    <pic:cNvPr id="0" name="image9.png"/>
+                    <pic:cNvPr id="0" name="image8.png"/>
                     <pic:cNvPicPr preferRelativeResize="0"/>
                   </pic:nvPicPr>
                   <pic:blipFill>
@@ -2056,12 +2056,12 @@
           <wp:inline distB="114300" distT="114300" distL="114300" distR="114300">
             <wp:extent cx="5943600" cy="3340100"/>
             <wp:effectExtent b="0" l="0" r="0" t="0"/>
-            <wp:docPr id="2" name="image7.png"/>
+            <wp:docPr id="2" name="image6.png"/>
             <a:graphic>
               <a:graphicData uri="http://schemas.openxmlformats.org/drawingml/2006/picture">
                 <pic:pic>
                   <pic:nvPicPr>
-                    <pic:cNvPr id="0" name="image7.png"/>
+                    <pic:cNvPr id="0" name="image6.png"/>
                     <pic:cNvPicPr preferRelativeResize="0"/>
                   </pic:nvPicPr>
                   <pic:blipFill>
@@ -2734,7 +2734,7 @@
               <w:rPr>
                 <w:rtl w:val="0"/>
               </w:rPr>
-              <w:t xml:space="preserve"> The Motor moves the steering wheel.</w:t>
+              <w:t xml:space="preserve">The Motor moves the steering wheel.</w:t>
             </w:r>
           </w:p>
         </w:tc>
@@ -3955,60 +3955,24 @@
               <w:rPr>
                 <w:rtl w:val="0"/>
               </w:rPr>
-              <w:t xml:space="preserve">The </w:t>
-            </w:r>
-            <w:r>
-              <w:rPr>
-                <w:rtl w:val="0"/>
-              </w:rPr>
-              <w:t xml:space="preserve">l</w:t>
-            </w:r>
-            <w:r>
-              <w:rPr>
-                <w:rtl w:val="0"/>
-              </w:rPr>
-              <w:t xml:space="preserve">ane </w:t>
-            </w:r>
-            <w:r>
-              <w:rPr>
-                <w:rtl w:val="0"/>
-              </w:rPr>
-              <w:t xml:space="preserve">k</w:t>
-            </w:r>
-            <w:r>
-              <w:rPr>
-                <w:rtl w:val="0"/>
-              </w:rPr>
-              <w:t xml:space="preserve">eeping item shall ensure that the lane departure oscillating torque amplitude is below Max_Torque_Amplitude.</w:t>
-            </w:r>
-          </w:p>
-        </w:tc>
-        <w:tc>
-          <w:tcPr>
-            <w:tcMar>
-              <w:top w:w="100.0" w:type="dxa"/>
-              <w:left w:w="100.0" w:type="dxa"/>
-              <w:bottom w:w="100.0" w:type="dxa"/>
-              <w:right w:w="100.0" w:type="dxa"/>
-            </w:tcMar>
-          </w:tcPr>
-          <w:p>
-            <w:pPr>
-              <w:keepNext w:val="0"/>
-              <w:keepLines w:val="0"/>
-              <w:widowControl w:val="0"/>
-              <w:pBdr>
-                <w:top w:space="0" w:sz="0" w:val="nil"/>
-                <w:left w:space="0" w:sz="0" w:val="nil"/>
-                <w:bottom w:space="0" w:sz="0" w:val="nil"/>
-                <w:right w:space="0" w:sz="0" w:val="nil"/>
-                <w:between w:space="0" w:sz="0" w:val="nil"/>
-              </w:pBdr>
-              <w:shd w:fill="auto" w:val="clear"/>
+              <w:t xml:space="preserve">The Electronic Power Steering ECU shall ensure that the oscillating torque amplitude requested by the LDW function is below Max_Torque_Amplitude.</w:t>
+            </w:r>
+          </w:p>
+        </w:tc>
+        <w:tc>
+          <w:tcPr>
+            <w:tcMar>
+              <w:top w:w="100.0" w:type="dxa"/>
+              <w:left w:w="100.0" w:type="dxa"/>
+              <w:bottom w:w="100.0" w:type="dxa"/>
+              <w:right w:w="100.0" w:type="dxa"/>
+            </w:tcMar>
+          </w:tcPr>
+          <w:p>
+            <w:pPr>
+              <w:widowControl w:val="0"/>
               <w:spacing w:after="0" w:before="0" w:line="240" w:lineRule="auto"/>
-              <w:ind w:left="0" w:right="0" w:firstLine="0"/>
-              <w:contextualSpacing w:val="0"/>
-              <w:jc w:val="left"/>
+              <w:contextualSpacing w:val="0"/>
               <w:rPr/>
             </w:pPr>
             <w:r>
@@ -4030,64 +3994,40 @@
           </w:tcPr>
           <w:p>
             <w:pPr>
-              <w:keepNext w:val="0"/>
-              <w:keepLines w:val="0"/>
-              <w:widowControl w:val="0"/>
-              <w:pBdr>
-                <w:top w:space="0" w:sz="0" w:val="nil"/>
-                <w:left w:space="0" w:sz="0" w:val="nil"/>
-                <w:bottom w:space="0" w:sz="0" w:val="nil"/>
-                <w:right w:space="0" w:sz="0" w:val="nil"/>
-                <w:between w:space="0" w:sz="0" w:val="nil"/>
-              </w:pBdr>
-              <w:shd w:fill="auto" w:val="clear"/>
+              <w:widowControl w:val="0"/>
               <w:spacing w:after="0" w:before="0" w:line="240" w:lineRule="auto"/>
-              <w:ind w:left="0" w:right="0" w:firstLine="0"/>
-              <w:contextualSpacing w:val="0"/>
-              <w:jc w:val="left"/>
-              <w:rPr/>
-            </w:pPr>
-            <w:r>
-              <w:rPr>
-                <w:rtl w:val="0"/>
-              </w:rPr>
-              <w:t xml:space="preserve">50 mS</w:t>
-            </w:r>
-          </w:p>
-        </w:tc>
-        <w:tc>
-          <w:tcPr>
-            <w:tcMar>
-              <w:top w:w="100.0" w:type="dxa"/>
-              <w:left w:w="100.0" w:type="dxa"/>
-              <w:bottom w:w="100.0" w:type="dxa"/>
-              <w:right w:w="100.0" w:type="dxa"/>
-            </w:tcMar>
-          </w:tcPr>
-          <w:p>
-            <w:pPr>
-              <w:keepNext w:val="0"/>
-              <w:keepLines w:val="0"/>
-              <w:widowControl w:val="0"/>
-              <w:pBdr>
-                <w:top w:space="0" w:sz="0" w:val="nil"/>
-                <w:left w:space="0" w:sz="0" w:val="nil"/>
-                <w:bottom w:space="0" w:sz="0" w:val="nil"/>
-                <w:right w:space="0" w:sz="0" w:val="nil"/>
-                <w:between w:space="0" w:sz="0" w:val="nil"/>
-              </w:pBdr>
-              <w:shd w:fill="auto" w:val="clear"/>
+              <w:contextualSpacing w:val="0"/>
+              <w:rPr/>
+            </w:pPr>
+            <w:r>
+              <w:rPr>
+                <w:rtl w:val="0"/>
+              </w:rPr>
+              <w:t xml:space="preserve">50 ms</w:t>
+            </w:r>
+          </w:p>
+        </w:tc>
+        <w:tc>
+          <w:tcPr>
+            <w:tcMar>
+              <w:top w:w="100.0" w:type="dxa"/>
+              <w:left w:w="100.0" w:type="dxa"/>
+              <w:bottom w:w="100.0" w:type="dxa"/>
+              <w:right w:w="100.0" w:type="dxa"/>
+            </w:tcMar>
+          </w:tcPr>
+          <w:p>
+            <w:pPr>
+              <w:widowControl w:val="0"/>
               <w:spacing w:after="0" w:before="0" w:line="240" w:lineRule="auto"/>
-              <w:ind w:left="0" w:right="0" w:firstLine="0"/>
-              <w:contextualSpacing w:val="0"/>
-              <w:jc w:val="left"/>
-              <w:rPr/>
-            </w:pPr>
-            <w:r>
-              <w:rPr>
-                <w:rtl w:val="0"/>
-              </w:rPr>
-              <w:t xml:space="preserve">Off</w:t>
+              <w:contextualSpacing w:val="0"/>
+              <w:rPr/>
+            </w:pPr>
+            <w:r>
+              <w:rPr>
+                <w:rtl w:val="0"/>
+              </w:rPr>
+              <w:t xml:space="preserve">LDW will set the ocsillating torque amplitude to 0.</w:t>
             </w:r>
           </w:p>
         </w:tc>
@@ -4178,36 +4118,24 @@
               <w:rPr>
                 <w:rtl w:val="0"/>
               </w:rPr>
-              <w:t xml:space="preserve">The lane keeping item shall ensure that the lane departure oscillating torque frequency is below Max_Torque_Frequency.</w:t>
-            </w:r>
-          </w:p>
-        </w:tc>
-        <w:tc>
-          <w:tcPr>
-            <w:tcMar>
-              <w:top w:w="100.0" w:type="dxa"/>
-              <w:left w:w="100.0" w:type="dxa"/>
-              <w:bottom w:w="100.0" w:type="dxa"/>
-              <w:right w:w="100.0" w:type="dxa"/>
-            </w:tcMar>
-          </w:tcPr>
-          <w:p>
-            <w:pPr>
-              <w:keepNext w:val="0"/>
-              <w:keepLines w:val="0"/>
-              <w:widowControl w:val="0"/>
-              <w:pBdr>
-                <w:top w:space="0" w:sz="0" w:val="nil"/>
-                <w:left w:space="0" w:sz="0" w:val="nil"/>
-                <w:bottom w:space="0" w:sz="0" w:val="nil"/>
-                <w:right w:space="0" w:sz="0" w:val="nil"/>
-                <w:between w:space="0" w:sz="0" w:val="nil"/>
-              </w:pBdr>
-              <w:shd w:fill="auto" w:val="clear"/>
+              <w:t xml:space="preserve">The Electronic Power Steering ECU shall ensure that the oscillating torque frequency requested by the LDW function is below Max_Torque_Frequency.</w:t>
+            </w:r>
+          </w:p>
+        </w:tc>
+        <w:tc>
+          <w:tcPr>
+            <w:tcMar>
+              <w:top w:w="100.0" w:type="dxa"/>
+              <w:left w:w="100.0" w:type="dxa"/>
+              <w:bottom w:w="100.0" w:type="dxa"/>
+              <w:right w:w="100.0" w:type="dxa"/>
+            </w:tcMar>
+          </w:tcPr>
+          <w:p>
+            <w:pPr>
+              <w:widowControl w:val="0"/>
               <w:spacing w:after="0" w:before="0" w:line="240" w:lineRule="auto"/>
-              <w:ind w:left="0" w:right="0" w:firstLine="0"/>
-              <w:contextualSpacing w:val="0"/>
-              <w:jc w:val="left"/>
+              <w:contextualSpacing w:val="0"/>
               <w:rPr/>
             </w:pPr>
             <w:r>
@@ -4229,64 +4157,40 @@
           </w:tcPr>
           <w:p>
             <w:pPr>
-              <w:keepNext w:val="0"/>
-              <w:keepLines w:val="0"/>
-              <w:widowControl w:val="0"/>
-              <w:pBdr>
-                <w:top w:space="0" w:sz="0" w:val="nil"/>
-                <w:left w:space="0" w:sz="0" w:val="nil"/>
-                <w:bottom w:space="0" w:sz="0" w:val="nil"/>
-                <w:right w:space="0" w:sz="0" w:val="nil"/>
-                <w:between w:space="0" w:sz="0" w:val="nil"/>
-              </w:pBdr>
-              <w:shd w:fill="auto" w:val="clear"/>
+              <w:widowControl w:val="0"/>
               <w:spacing w:after="0" w:before="0" w:line="240" w:lineRule="auto"/>
-              <w:ind w:left="0" w:right="0" w:firstLine="0"/>
-              <w:contextualSpacing w:val="0"/>
-              <w:jc w:val="left"/>
-              <w:rPr/>
-            </w:pPr>
-            <w:r>
-              <w:rPr>
-                <w:rtl w:val="0"/>
-              </w:rPr>
-              <w:t xml:space="preserve">50 mS</w:t>
-            </w:r>
-          </w:p>
-        </w:tc>
-        <w:tc>
-          <w:tcPr>
-            <w:tcMar>
-              <w:top w:w="100.0" w:type="dxa"/>
-              <w:left w:w="100.0" w:type="dxa"/>
-              <w:bottom w:w="100.0" w:type="dxa"/>
-              <w:right w:w="100.0" w:type="dxa"/>
-            </w:tcMar>
-          </w:tcPr>
-          <w:p>
-            <w:pPr>
-              <w:keepNext w:val="0"/>
-              <w:keepLines w:val="0"/>
-              <w:widowControl w:val="0"/>
-              <w:pBdr>
-                <w:top w:space="0" w:sz="0" w:val="nil"/>
-                <w:left w:space="0" w:sz="0" w:val="nil"/>
-                <w:bottom w:space="0" w:sz="0" w:val="nil"/>
-                <w:right w:space="0" w:sz="0" w:val="nil"/>
-                <w:between w:space="0" w:sz="0" w:val="nil"/>
-              </w:pBdr>
-              <w:shd w:fill="auto" w:val="clear"/>
+              <w:contextualSpacing w:val="0"/>
+              <w:rPr/>
+            </w:pPr>
+            <w:r>
+              <w:rPr>
+                <w:rtl w:val="0"/>
+              </w:rPr>
+              <w:t xml:space="preserve">50 ms</w:t>
+            </w:r>
+          </w:p>
+        </w:tc>
+        <w:tc>
+          <w:tcPr>
+            <w:tcMar>
+              <w:top w:w="100.0" w:type="dxa"/>
+              <w:left w:w="100.0" w:type="dxa"/>
+              <w:bottom w:w="100.0" w:type="dxa"/>
+              <w:right w:w="100.0" w:type="dxa"/>
+            </w:tcMar>
+          </w:tcPr>
+          <w:p>
+            <w:pPr>
+              <w:widowControl w:val="0"/>
               <w:spacing w:after="0" w:before="0" w:line="240" w:lineRule="auto"/>
-              <w:ind w:left="0" w:right="0" w:firstLine="0"/>
-              <w:contextualSpacing w:val="0"/>
-              <w:jc w:val="left"/>
-              <w:rPr/>
-            </w:pPr>
-            <w:r>
-              <w:rPr>
-                <w:rtl w:val="0"/>
-              </w:rPr>
-              <w:t xml:space="preserve">Off</w:t>
+              <w:contextualSpacing w:val="0"/>
+              <w:rPr/>
+            </w:pPr>
+            <w:r>
+              <w:rPr>
+                <w:rtl w:val="0"/>
+              </w:rPr>
+              <w:t xml:space="preserve">LDW will set the ocsillating torque frequency to 0.</w:t>
             </w:r>
           </w:p>
         </w:tc>
@@ -5112,31 +5016,31 @@
               <w:rPr>
                 <w:rtl w:val="0"/>
               </w:rPr>
-              <w:t xml:space="preserve">500 mS</w:t>
-            </w:r>
-          </w:p>
-        </w:tc>
-        <w:tc>
-          <w:tcPr>
-            <w:tcMar>
-              <w:top w:w="100.0" w:type="dxa"/>
-              <w:left w:w="100.0" w:type="dxa"/>
-              <w:bottom w:w="100.0" w:type="dxa"/>
-              <w:right w:w="100.0" w:type="dxa"/>
-            </w:tcMar>
-          </w:tcPr>
-          <w:p>
-            <w:pPr>
-              <w:widowControl w:val="0"/>
-              <w:spacing w:line="240" w:lineRule="auto"/>
-              <w:contextualSpacing w:val="0"/>
-              <w:rPr/>
-            </w:pPr>
-            <w:r>
-              <w:rPr>
-                <w:rtl w:val="0"/>
-              </w:rPr>
-              <w:t xml:space="preserve">Off</w:t>
+              <w:t xml:space="preserve">500 ms</w:t>
+            </w:r>
+          </w:p>
+        </w:tc>
+        <w:tc>
+          <w:tcPr>
+            <w:tcMar>
+              <w:top w:w="100.0" w:type="dxa"/>
+              <w:left w:w="100.0" w:type="dxa"/>
+              <w:bottom w:w="100.0" w:type="dxa"/>
+              <w:right w:w="100.0" w:type="dxa"/>
+            </w:tcMar>
+          </w:tcPr>
+          <w:p>
+            <w:pPr>
+              <w:widowControl w:val="0"/>
+              <w:spacing w:after="0" w:before="0" w:line="240" w:lineRule="auto"/>
+              <w:contextualSpacing w:val="0"/>
+              <w:rPr/>
+            </w:pPr>
+            <w:r>
+              <w:rPr>
+                <w:rtl w:val="0"/>
+              </w:rPr>
+              <w:t xml:space="preserve">LKA will set the ocsillating torque duration to 0.</w:t>
             </w:r>
           </w:p>
         </w:tc>
@@ -5537,12 +5441,12 @@
           <wp:inline distB="114300" distT="114300" distL="114300" distR="114300">
             <wp:extent cx="5943600" cy="3340100"/>
             <wp:effectExtent b="0" l="0" r="0" t="0"/>
-            <wp:docPr id="1" name="image6.png"/>
+            <wp:docPr id="1" name="image4.png"/>
             <a:graphic>
               <a:graphicData uri="http://schemas.openxmlformats.org/drawingml/2006/picture">
                 <pic:pic>
                   <pic:nvPicPr>
-                    <pic:cNvPr id="0" name="image6.png"/>
+                    <pic:cNvPr id="0" name="image4.png"/>
                     <pic:cNvPicPr preferRelativeResize="0"/>
                   </pic:nvPicPr>
                   <pic:blipFill>
@@ -5878,76 +5782,79 @@
               <w:rPr>
                 <w:rtl w:val="0"/>
               </w:rPr>
-              <w:t xml:space="preserve">The lane keeping item shall ensure that the lane departure oscillating torque amplitude is below Max_Torque_Amplitude.</w:t>
-            </w:r>
-          </w:p>
-        </w:tc>
-        <w:tc>
-          <w:tcPr>
-            <w:tcMar>
-              <w:top w:w="100.0" w:type="dxa"/>
-              <w:left w:w="100.0" w:type="dxa"/>
-              <w:bottom w:w="100.0" w:type="dxa"/>
-              <w:right w:w="100.0" w:type="dxa"/>
-            </w:tcMar>
+              <w:t xml:space="preserve">The Electronic Power Steering ECU shall ensure that the oscillating torque amplitude requested by the LDW function is below Max_Torque_Amplitude.</w:t>
+            </w:r>
+          </w:p>
+        </w:tc>
+        <w:tc>
+          <w:tcPr>
+            <w:tcMar>
+              <w:top w:w="100.0" w:type="dxa"/>
+              <w:left w:w="100.0" w:type="dxa"/>
+              <w:bottom w:w="100.0" w:type="dxa"/>
+              <w:right w:w="100.0" w:type="dxa"/>
+            </w:tcMar>
+            <w:vAlign w:val="center"/>
           </w:tcPr>
           <w:p>
             <w:pPr>
               <w:widowControl w:val="0"/>
               <w:spacing w:line="240" w:lineRule="auto"/>
               <w:contextualSpacing w:val="0"/>
-              <w:rPr>
-                <w:b w:val="1"/>
-              </w:rPr>
-            </w:pPr>
-            <w:r>
-              <w:rPr>
-                <w:b w:val="1"/>
-                <w:rtl w:val="0"/>
-              </w:rPr>
-              <w:t xml:space="preserve">○</w:t>
-            </w:r>
-          </w:p>
-        </w:tc>
-        <w:tc>
-          <w:tcPr>
-            <w:tcMar>
-              <w:top w:w="100.0" w:type="dxa"/>
-              <w:left w:w="100.0" w:type="dxa"/>
-              <w:bottom w:w="100.0" w:type="dxa"/>
-              <w:right w:w="100.0" w:type="dxa"/>
-            </w:tcMar>
+              <w:jc w:val="center"/>
+              <w:rPr/>
+            </w:pPr>
+            <w:r>
+              <w:rPr>
+                <w:rtl w:val="0"/>
+              </w:rPr>
+              <w:t xml:space="preserve">X</w:t>
+            </w:r>
+          </w:p>
+        </w:tc>
+        <w:tc>
+          <w:tcPr>
+            <w:tcMar>
+              <w:top w:w="100.0" w:type="dxa"/>
+              <w:left w:w="100.0" w:type="dxa"/>
+              <w:bottom w:w="100.0" w:type="dxa"/>
+              <w:right w:w="100.0" w:type="dxa"/>
+            </w:tcMar>
+            <w:vAlign w:val="center"/>
           </w:tcPr>
           <w:p>
             <w:pPr>
               <w:widowControl w:val="0"/>
               <w:spacing w:line="240" w:lineRule="auto"/>
               <w:contextualSpacing w:val="0"/>
-              <w:rPr>
-                <w:b w:val="1"/>
-              </w:rPr>
-            </w:pPr>
-            <w:r>
-              <w:rPr>
-                <w:rtl w:val="0"/>
-              </w:rPr>
-            </w:r>
-          </w:p>
-        </w:tc>
-        <w:tc>
-          <w:tcPr>
-            <w:tcMar>
-              <w:top w:w="100.0" w:type="dxa"/>
-              <w:left w:w="100.0" w:type="dxa"/>
-              <w:bottom w:w="100.0" w:type="dxa"/>
-              <w:right w:w="100.0" w:type="dxa"/>
-            </w:tcMar>
+              <w:jc w:val="center"/>
+              <w:rPr>
+                <w:b w:val="1"/>
+              </w:rPr>
+            </w:pPr>
+            <w:r>
+              <w:rPr>
+                <w:rtl w:val="0"/>
+              </w:rPr>
+            </w:r>
+          </w:p>
+        </w:tc>
+        <w:tc>
+          <w:tcPr>
+            <w:tcMar>
+              <w:top w:w="100.0" w:type="dxa"/>
+              <w:left w:w="100.0" w:type="dxa"/>
+              <w:bottom w:w="100.0" w:type="dxa"/>
+              <w:right w:w="100.0" w:type="dxa"/>
+            </w:tcMar>
+            <w:vAlign w:val="center"/>
           </w:tcPr>
           <w:p>
             <w:pPr>
               <w:widowControl w:val="0"/>
               <w:spacing w:line="240" w:lineRule="auto"/>
               <w:contextualSpacing w:val="0"/>
+              <w:jc w:val="center"/>
               <w:rPr>
                 <w:b w:val="1"/>
               </w:rPr>
@@ -6046,76 +5953,79 @@
               <w:rPr>
                 <w:rtl w:val="0"/>
               </w:rPr>
-              <w:t xml:space="preserve">The lane keeping item shall ensure that the lane departure oscillating torque frequency is below Max_Torque_Frequency.</w:t>
-            </w:r>
-          </w:p>
-        </w:tc>
-        <w:tc>
-          <w:tcPr>
-            <w:tcMar>
-              <w:top w:w="100.0" w:type="dxa"/>
-              <w:left w:w="100.0" w:type="dxa"/>
-              <w:bottom w:w="100.0" w:type="dxa"/>
-              <w:right w:w="100.0" w:type="dxa"/>
-            </w:tcMar>
+              <w:t xml:space="preserve">The Electronic Power Steering ECU shall ensure that the oscillating torque frequency requested by the LDW function is below Max_Torque_Frequency.</w:t>
+            </w:r>
+          </w:p>
+        </w:tc>
+        <w:tc>
+          <w:tcPr>
+            <w:tcMar>
+              <w:top w:w="100.0" w:type="dxa"/>
+              <w:left w:w="100.0" w:type="dxa"/>
+              <w:bottom w:w="100.0" w:type="dxa"/>
+              <w:right w:w="100.0" w:type="dxa"/>
+            </w:tcMar>
+            <w:vAlign w:val="center"/>
           </w:tcPr>
           <w:p>
             <w:pPr>
               <w:widowControl w:val="0"/>
               <w:spacing w:line="240" w:lineRule="auto"/>
               <w:contextualSpacing w:val="0"/>
-              <w:rPr>
-                <w:b w:val="1"/>
-              </w:rPr>
-            </w:pPr>
-            <w:r>
-              <w:rPr>
-                <w:b w:val="1"/>
-                <w:rtl w:val="0"/>
-              </w:rPr>
-              <w:t xml:space="preserve">○</w:t>
-            </w:r>
-          </w:p>
-        </w:tc>
-        <w:tc>
-          <w:tcPr>
-            <w:tcMar>
-              <w:top w:w="100.0" w:type="dxa"/>
-              <w:left w:w="100.0" w:type="dxa"/>
-              <w:bottom w:w="100.0" w:type="dxa"/>
-              <w:right w:w="100.0" w:type="dxa"/>
-            </w:tcMar>
+              <w:jc w:val="center"/>
+              <w:rPr/>
+            </w:pPr>
+            <w:r>
+              <w:rPr>
+                <w:rtl w:val="0"/>
+              </w:rPr>
+              <w:t xml:space="preserve">X</w:t>
+            </w:r>
+          </w:p>
+        </w:tc>
+        <w:tc>
+          <w:tcPr>
+            <w:tcMar>
+              <w:top w:w="100.0" w:type="dxa"/>
+              <w:left w:w="100.0" w:type="dxa"/>
+              <w:bottom w:w="100.0" w:type="dxa"/>
+              <w:right w:w="100.0" w:type="dxa"/>
+            </w:tcMar>
+            <w:vAlign w:val="center"/>
           </w:tcPr>
           <w:p>
             <w:pPr>
               <w:widowControl w:val="0"/>
               <w:spacing w:line="240" w:lineRule="auto"/>
               <w:contextualSpacing w:val="0"/>
-              <w:rPr>
-                <w:b w:val="1"/>
-              </w:rPr>
-            </w:pPr>
-            <w:r>
-              <w:rPr>
-                <w:rtl w:val="0"/>
-              </w:rPr>
-            </w:r>
-          </w:p>
-        </w:tc>
-        <w:tc>
-          <w:tcPr>
-            <w:tcMar>
-              <w:top w:w="100.0" w:type="dxa"/>
-              <w:left w:w="100.0" w:type="dxa"/>
-              <w:bottom w:w="100.0" w:type="dxa"/>
-              <w:right w:w="100.0" w:type="dxa"/>
-            </w:tcMar>
+              <w:jc w:val="center"/>
+              <w:rPr>
+                <w:b w:val="1"/>
+              </w:rPr>
+            </w:pPr>
+            <w:r>
+              <w:rPr>
+                <w:rtl w:val="0"/>
+              </w:rPr>
+            </w:r>
+          </w:p>
+        </w:tc>
+        <w:tc>
+          <w:tcPr>
+            <w:tcMar>
+              <w:top w:w="100.0" w:type="dxa"/>
+              <w:left w:w="100.0" w:type="dxa"/>
+              <w:bottom w:w="100.0" w:type="dxa"/>
+              <w:right w:w="100.0" w:type="dxa"/>
+            </w:tcMar>
+            <w:vAlign w:val="center"/>
           </w:tcPr>
           <w:p>
             <w:pPr>
               <w:widowControl w:val="0"/>
               <w:spacing w:line="240" w:lineRule="auto"/>
               <w:contextualSpacing w:val="0"/>
+              <w:jc w:val="center"/>
               <w:rPr>
                 <w:b w:val="1"/>
               </w:rPr>
@@ -6226,67 +6136,66 @@
               <w:bottom w:w="100.0" w:type="dxa"/>
               <w:right w:w="100.0" w:type="dxa"/>
             </w:tcMar>
+            <w:vAlign w:val="center"/>
           </w:tcPr>
           <w:p>
             <w:pPr>
               <w:widowControl w:val="0"/>
               <w:spacing w:line="240" w:lineRule="auto"/>
               <w:contextualSpacing w:val="0"/>
-              <w:rPr>
-                <w:b w:val="1"/>
-              </w:rPr>
-            </w:pPr>
-            <w:r>
-              <w:rPr>
-                <w:b w:val="1"/>
-                <w:rtl w:val="0"/>
-              </w:rPr>
-              <w:t xml:space="preserve">○</w:t>
-            </w:r>
-          </w:p>
-        </w:tc>
-        <w:tc>
-          <w:tcPr>
-            <w:tcMar>
-              <w:top w:w="100.0" w:type="dxa"/>
-              <w:left w:w="100.0" w:type="dxa"/>
-              <w:bottom w:w="100.0" w:type="dxa"/>
-              <w:right w:w="100.0" w:type="dxa"/>
-            </w:tcMar>
+              <w:jc w:val="center"/>
+              <w:rPr/>
+            </w:pPr>
+            <w:r>
+              <w:rPr>
+                <w:rtl w:val="0"/>
+              </w:rPr>
+              <w:t xml:space="preserve">X</w:t>
+            </w:r>
+          </w:p>
+        </w:tc>
+        <w:tc>
+          <w:tcPr>
+            <w:tcMar>
+              <w:top w:w="100.0" w:type="dxa"/>
+              <w:left w:w="100.0" w:type="dxa"/>
+              <w:bottom w:w="100.0" w:type="dxa"/>
+              <w:right w:w="100.0" w:type="dxa"/>
+            </w:tcMar>
+            <w:vAlign w:val="center"/>
           </w:tcPr>
           <w:p>
             <w:pPr>
               <w:widowControl w:val="0"/>
               <w:spacing w:line="240" w:lineRule="auto"/>
               <w:contextualSpacing w:val="0"/>
-              <w:rPr>
-                <w:b w:val="1"/>
-              </w:rPr>
-            </w:pPr>
-            <w:r>
-              <w:rPr>
-                <w:rtl w:val="0"/>
-              </w:rPr>
-            </w:r>
-          </w:p>
-        </w:tc>
-        <w:tc>
-          <w:tcPr>
-            <w:tcMar>
-              <w:top w:w="100.0" w:type="dxa"/>
-              <w:left w:w="100.0" w:type="dxa"/>
-              <w:bottom w:w="100.0" w:type="dxa"/>
-              <w:right w:w="100.0" w:type="dxa"/>
-            </w:tcMar>
+              <w:jc w:val="center"/>
+              <w:rPr/>
+            </w:pPr>
+            <w:r>
+              <w:rPr>
+                <w:rtl w:val="0"/>
+              </w:rPr>
+            </w:r>
+          </w:p>
+        </w:tc>
+        <w:tc>
+          <w:tcPr>
+            <w:tcMar>
+              <w:top w:w="100.0" w:type="dxa"/>
+              <w:left w:w="100.0" w:type="dxa"/>
+              <w:bottom w:w="100.0" w:type="dxa"/>
+              <w:right w:w="100.0" w:type="dxa"/>
+            </w:tcMar>
+            <w:vAlign w:val="center"/>
           </w:tcPr>
           <w:p>
             <w:pPr>
               <w:widowControl w:val="0"/>
               <w:spacing w:line="240" w:lineRule="auto"/>
               <w:contextualSpacing w:val="0"/>
-              <w:rPr>
-                <w:b w:val="1"/>
-              </w:rPr>
+              <w:jc w:val="center"/>
+              <w:rPr/>
             </w:pPr>
             <w:r>
               <w:rPr>

</xml_diff>